<commit_message>
added video, updated Word Doc
</commit_message>
<xml_diff>
--- a/Wrigley_Dakota_M04_Midterm.docx
+++ b/Wrigley_Dakota_M04_Midterm.docx
@@ -144,37 +144,6 @@
       </w:r>
       <w:r>
         <w:t xml:space="preserve"> as it creates a randomized key each time this script is run. Even if the key was somehow compromised, when it is used it would still only result in the hashed text, not the true value provided by the user themselves. </w:t>
-      </w:r>
-    </w:p>
-    <w:p>
-      <w:r>
-        <w:br w:type="page"/>
-      </w:r>
-    </w:p>
-    <w:p>
-      <w:r>
-        <w:lastRenderedPageBreak/>
-        <w:t>First, the program asks the user for an input message and checks that it’s at least five characters long. This ensures we have valid data to work with.</w:t>
-      </w:r>
-    </w:p>
-    <w:p>
-      <w:r>
-        <w:t>Next, the input is hashed using the SHA-256 algorithm. Hashing converts the message into a fixed-length hexadecimal string that cannot be reversed back into the original text. I print this so we can see the hashed version of the user’s input.</w:t>
-      </w:r>
-    </w:p>
-    <w:p>
-      <w:r>
-        <w:t>After that, the program generates a random encryption key using Fernet and creates an encryption object with it. With this key, the hashed message is encrypted into ciphertext, which I also display.</w:t>
-      </w:r>
-    </w:p>
-    <w:p>
-      <w:r>
-        <w:t>Then, the encrypted value is decrypted back to its original hashed form. Notice that we don’t get the raw user input back — we get the hash that we encrypted earlier.</w:t>
-      </w:r>
-    </w:p>
-    <w:p>
-      <w:r>
-        <w:t>Finally, the script compares the original hashed value with the decrypted one. If they match, it proves the process preserved the data’s integrity, and we print a confirmation message.</w:t>
       </w:r>
     </w:p>
     <w:p/>
@@ -1010,6 +979,7 @@
   <w:style w:type="character" w:default="1" w:styleId="DefaultParagraphFont">
     <w:name w:val="Default Paragraph Font"/>
     <w:uiPriority w:val="1"/>
+    <w:semiHidden/>
     <w:unhideWhenUsed/>
   </w:style>
   <w:style w:type="table" w:default="1" w:styleId="TableNormal">

</xml_diff>